<commit_message>
modify project instruction, use git to record code diff
</commit_message>
<xml_diff>
--- a/project instruction.docx
+++ b/project instruction.docx
@@ -1662,37 +1662,19 @@
         <w:rPr>
           <w:rFonts w:ascii="黑体" w:hAnsi="黑体" w:hint="eastAsia"/>
         </w:rPr>
-        <w:t>绿色为期望飞行效果，蓝色为实际飞行效果</w:t>
+        <w:t>绿色为期望飞行效果，蓝色为实际飞行效果;</w:t>
       </w:r>
       <w:r>
         <w:rPr>
           <w:rFonts w:ascii="黑体" w:hAnsi="黑体" w:hint="eastAsia"/>
         </w:rPr>
-        <w:t>;</w:t>
+        <w:t>下半图</w:t>
       </w:r>
       <w:r>
         <w:rPr>
           <w:rFonts w:ascii="黑体" w:hAnsi="黑体" w:hint="eastAsia"/>
         </w:rPr>
-        <w:t>下半图</w:t>
-      </w:r>
-      <w:r>
-        <w:rPr>
-          <w:rFonts w:ascii="黑体" w:hAnsi="黑体" w:hint="eastAsia"/>
-        </w:rPr>
-        <w:t>蓝色为期望飞行数据，红色</w:t>
-      </w:r>
-      <w:r>
-        <w:rPr>
-          <w:rFonts w:ascii="黑体" w:hAnsi="黑体" w:hint="eastAsia"/>
-        </w:rPr>
-        <w:t>为实际飞行数据</w:t>
-      </w:r>
-      <w:r>
-        <w:rPr>
-          <w:rFonts w:ascii="黑体" w:hAnsi="黑体" w:hint="eastAsia"/>
-        </w:rPr>
-        <w:t>）</w:t>
+        <w:t>蓝色为期望飞行数据，红色为实际飞行数据）</w:t>
       </w:r>
     </w:p>
     <w:p>
@@ -2812,6 +2794,202 @@
         </w:rPr>
         <w:t>工程代码。我们将会重新运行您所提交的代码。观察其效果并为您打分。</w:t>
       </w:r>
+      <w:r>
+        <w:rPr>
+          <w:rFonts w:cs="Segoe UI" w:hint="eastAsia"/>
+          <w:color w:val="000000"/>
+          <w:spacing w:val="5"/>
+          <w:sz w:val="27"/>
+          <w:szCs w:val="27"/>
+          <w:shd w:val="clear" w:color="auto" w:fill="FAFAFA"/>
+        </w:rPr>
+        <w:t>自学git使用方法，</w:t>
+      </w:r>
+      <w:r>
+        <w:rPr>
+          <w:rFonts w:cs="Segoe UI" w:hint="eastAsia"/>
+          <w:color w:val="000000"/>
+          <w:spacing w:val="5"/>
+          <w:sz w:val="27"/>
+          <w:szCs w:val="27"/>
+          <w:shd w:val="clear" w:color="auto" w:fill="FAFAFA"/>
+        </w:rPr>
+        <w:t>使用git</w:t>
+      </w:r>
+      <w:r>
+        <w:rPr>
+          <w:rFonts w:cs="Segoe UI"/>
+          <w:color w:val="000000"/>
+          <w:spacing w:val="5"/>
+          <w:sz w:val="27"/>
+          <w:szCs w:val="27"/>
+          <w:shd w:val="clear" w:color="auto" w:fill="FAFAFA"/>
+        </w:rPr>
+        <w:t xml:space="preserve"> clone </w:t>
+      </w:r>
+      <w:r>
+        <w:rPr>
+          <w:rFonts w:cs="Segoe UI" w:hint="eastAsia"/>
+          <w:color w:val="000000"/>
+          <w:spacing w:val="5"/>
+          <w:sz w:val="27"/>
+          <w:szCs w:val="27"/>
+          <w:shd w:val="clear" w:color="auto" w:fill="FAFAFA"/>
+        </w:rPr>
+        <w:t>从</w:t>
+      </w:r>
+      <w:r>
+        <w:rPr>
+          <w:rFonts w:cs="Segoe UI" w:hint="eastAsia"/>
+          <w:color w:val="000000"/>
+          <w:spacing w:val="5"/>
+          <w:sz w:val="27"/>
+          <w:szCs w:val="27"/>
+          <w:shd w:val="clear" w:color="auto" w:fill="FAFAFA"/>
+        </w:rPr>
+        <w:t xml:space="preserve"> </w:t>
+      </w:r>
+      <w:hyperlink r:id="rId10" w:history="1">
+        <w:r>
+          <w:rPr>
+            <w:rStyle w:val="a8"/>
+            <w:rFonts w:cs="Segoe UI"/>
+            <w:spacing w:val="5"/>
+            <w:sz w:val="27"/>
+            <w:szCs w:val="27"/>
+            <w:shd w:val="clear" w:color="auto" w:fill="FAFAFA"/>
+          </w:rPr>
+          <w:t>https://github.com/SYSU-HI-LAB/Introduction_to_multi_agent_control</w:t>
+        </w:r>
+      </w:hyperlink>
+      <w:r>
+        <w:rPr>
+          <w:rFonts w:cs="Segoe UI"/>
+          <w:color w:val="000000"/>
+          <w:spacing w:val="5"/>
+          <w:sz w:val="27"/>
+          <w:szCs w:val="27"/>
+          <w:shd w:val="clear" w:color="auto" w:fill="FAFAFA"/>
+        </w:rPr>
+        <w:t xml:space="preserve"> </w:t>
+      </w:r>
+      <w:r>
+        <w:rPr>
+          <w:rFonts w:cs="Segoe UI" w:hint="eastAsia"/>
+          <w:color w:val="000000"/>
+          <w:spacing w:val="5"/>
+          <w:sz w:val="27"/>
+          <w:szCs w:val="27"/>
+          <w:shd w:val="clear" w:color="auto" w:fill="FAFAFA"/>
+        </w:rPr>
+        <w:t>中克隆代码。在本地完成修改后使用git</w:t>
+      </w:r>
+      <w:r>
+        <w:rPr>
+          <w:rFonts w:cs="Segoe UI"/>
+          <w:color w:val="000000"/>
+          <w:spacing w:val="5"/>
+          <w:sz w:val="27"/>
+          <w:szCs w:val="27"/>
+          <w:shd w:val="clear" w:color="auto" w:fill="FAFAFA"/>
+        </w:rPr>
+        <w:t xml:space="preserve"> commit</w:t>
+      </w:r>
+      <w:r>
+        <w:rPr>
+          <w:rFonts w:cs="Segoe UI" w:hint="eastAsia"/>
+          <w:color w:val="000000"/>
+          <w:spacing w:val="5"/>
+          <w:sz w:val="27"/>
+          <w:szCs w:val="27"/>
+          <w:shd w:val="clear" w:color="auto" w:fill="FAFAFA"/>
+        </w:rPr>
+        <w:t>提交代码修改</w:t>
+      </w:r>
+      <w:r>
+        <w:rPr>
+          <w:rFonts w:cs="Segoe UI" w:hint="eastAsia"/>
+          <w:color w:val="000000"/>
+          <w:spacing w:val="5"/>
+          <w:sz w:val="27"/>
+          <w:szCs w:val="27"/>
+          <w:shd w:val="clear" w:color="auto" w:fill="FAFAFA"/>
+        </w:rPr>
+        <w:t>：</w:t>
+      </w:r>
+      <w:r>
+        <w:rPr>
+          <w:rFonts w:cs="Segoe UI"/>
+          <w:color w:val="000000"/>
+          <w:spacing w:val="5"/>
+          <w:sz w:val="27"/>
+          <w:szCs w:val="27"/>
+          <w:shd w:val="clear" w:color="auto" w:fill="FAFAFA"/>
+        </w:rPr>
+        <w:t>git commit -m “</w:t>
+      </w:r>
+      <w:r>
+        <w:rPr>
+          <w:rFonts w:cs="Segoe UI" w:hint="eastAsia"/>
+          <w:color w:val="000000"/>
+          <w:spacing w:val="5"/>
+          <w:sz w:val="27"/>
+          <w:szCs w:val="27"/>
+          <w:shd w:val="clear" w:color="auto" w:fill="FAFAFA"/>
+        </w:rPr>
+        <w:t>姓名-学号</w:t>
+      </w:r>
+      <w:r>
+        <w:rPr>
+          <w:rFonts w:cs="Segoe UI"/>
+          <w:color w:val="000000"/>
+          <w:spacing w:val="5"/>
+          <w:sz w:val="27"/>
+          <w:szCs w:val="27"/>
+          <w:shd w:val="clear" w:color="auto" w:fill="FAFAFA"/>
+        </w:rPr>
+        <w:t>”</w:t>
+      </w:r>
+      <w:r>
+        <w:rPr>
+          <w:rFonts w:cs="Segoe UI" w:hint="eastAsia"/>
+          <w:color w:val="000000"/>
+          <w:spacing w:val="5"/>
+          <w:sz w:val="27"/>
+          <w:szCs w:val="27"/>
+          <w:shd w:val="clear" w:color="auto" w:fill="FAFAFA"/>
+        </w:rPr>
+        <w:t>。</w:t>
+      </w:r>
+    </w:p>
+    <w:p>
+      <w:pPr>
+        <w:pStyle w:val="1"/>
+        <w:numPr>
+          <w:ilvl w:val="0"/>
+          <w:numId w:val="3"/>
+        </w:numPr>
+        <w:ind w:left="504" w:firstLineChars="0"/>
+        <w:rPr>
+          <w:rFonts w:ascii="Segoe UI" w:hAnsi="Segoe UI" w:cs="Segoe UI"/>
+          <w:color w:val="000000"/>
+          <w:spacing w:val="5"/>
+          <w:sz w:val="27"/>
+          <w:szCs w:val="27"/>
+          <w:shd w:val="clear" w:color="auto" w:fill="FAFAFA"/>
+        </w:rPr>
+      </w:pPr>
+      <w:r>
+        <w:rPr>
+          <w:rFonts w:cs="Segoe UI" w:hint="eastAsia"/>
+          <w:color w:val="000000"/>
+          <w:spacing w:val="5"/>
+          <w:sz w:val="27"/>
+          <w:szCs w:val="27"/>
+          <w:shd w:val="clear" w:color="auto" w:fill="FAFAFA"/>
+        </w:rPr>
+        <w:t>工程代码与作业报告打包发送给各自小组的课代表</w:t>
+      </w:r>
     </w:p>
     <w:p>
       <w:pPr>
@@ -2997,6 +3175,7 @@
           <w:szCs w:val="27"/>
           <w:shd w:val="clear" w:color="auto" w:fill="FAFAFA"/>
         </w:rPr>
+        <w:lastRenderedPageBreak/>
         <w:t>（</w:t>
       </w:r>
       <w:r>
@@ -3264,19 +3443,7 @@
           <w:szCs w:val="27"/>
           <w:shd w:val="clear" w:color="auto" w:fill="FAFAFA"/>
         </w:rPr>
-        <w:t xml:space="preserve">Formation control of multi-agent systems a </w:t>
-      </w:r>
-      <w:r>
-        <w:rPr>
-          <w:rFonts w:ascii="Segoe UI" w:hAnsi="Segoe UI" w:cs="Segoe UI"/>
-          <w:color w:val="000000"/>
-          <w:spacing w:val="5"/>
-          <w:sz w:val="27"/>
-          <w:szCs w:val="27"/>
-          <w:shd w:val="clear" w:color="auto" w:fill="FAFAFA"/>
-        </w:rPr>
-        <w:lastRenderedPageBreak/>
-        <w:t>graph rigidity approach</w:t>
+        <w:t>Formation control of multi-agent systems a graph rigidity approach</w:t>
       </w:r>
       <w:r>
         <w:rPr>
@@ -3699,6 +3866,7 @@
   </w:num>
   <w:num w:numId="2">
     <w:abstractNumId w:val="0"/>
+    <w:lvlOverride w:ilvl="0"/>
     <w:lvlOverride w:ilvl="1">
       <w:startOverride w:val="1"/>
     </w:lvlOverride>
@@ -3720,7 +3888,6 @@
     <w:lvlOverride w:ilvl="7">
       <w:startOverride w:val="1"/>
     </w:lvlOverride>
-    <w:lvlOverride w:ilvl="0"/>
   </w:num>
   <w:num w:numId="3">
     <w:abstractNumId w:val="1"/>
@@ -4269,6 +4436,29 @@
       <w:szCs w:val="18"/>
     </w:rPr>
   </w:style>
+  <w:style w:type="character" w:styleId="a8">
+    <w:name w:val="Hyperlink"/>
+    <w:basedOn w:val="a0"/>
+    <w:uiPriority w:val="99"/>
+    <w:unhideWhenUsed/>
+    <w:rsid w:val="00EE571E"/>
+    <w:rPr>
+      <w:color w:val="0563C1" w:themeColor="hyperlink"/>
+      <w:u w:val="single"/>
+    </w:rPr>
+  </w:style>
+  <w:style w:type="character" w:styleId="a9">
+    <w:name w:val="Unresolved Mention"/>
+    <w:basedOn w:val="a0"/>
+    <w:uiPriority w:val="99"/>
+    <w:semiHidden/>
+    <w:unhideWhenUsed/>
+    <w:rsid w:val="00EE571E"/>
+    <w:rPr>
+      <w:color w:val="605E5C"/>
+      <w:shd w:val="clear" w:color="auto" w:fill="E1DFDD"/>
+    </w:rPr>
+  </w:style>
 </w:styles>
 </file>
 

</xml_diff>

<commit_message>
modify the Judge rule and add the corresponding instruction
</commit_message>
<xml_diff>
--- a/project instruction.docx
+++ b/project instruction.docx
@@ -422,6 +422,95 @@
     </w:p>
     <w:p>
       <w:pPr>
+        <w:ind w:firstLine="420"/>
+        <w:rPr>
+          <w:rFonts w:ascii="Segoe UI" w:hAnsi="Segoe UI" w:cs="Segoe UI"/>
+          <w:color w:val="000000"/>
+          <w:spacing w:val="5"/>
+          <w:sz w:val="27"/>
+          <w:szCs w:val="27"/>
+          <w:shd w:val="clear" w:color="auto" w:fill="FAFAFA"/>
+        </w:rPr>
+      </w:pPr>
+      <w:r>
+        <w:rPr>
+          <w:noProof/>
+        </w:rPr>
+        <w:drawing>
+          <wp:inline distT="0" distB="0" distL="0" distR="0" wp14:anchorId="5DA840F2" wp14:editId="2EC04474">
+            <wp:extent cx="5274310" cy="1891665"/>
+            <wp:effectExtent l="0" t="0" r="2540" b="0"/>
+            <wp:docPr id="1" name="图片 1"/>
+            <wp:cNvGraphicFramePr>
+              <a:graphicFrameLocks xmlns:a="http://schemas.openxmlformats.org/drawingml/2006/main" noChangeAspect="1"/>
+            </wp:cNvGraphicFramePr>
+            <a:graphic xmlns:a="http://schemas.openxmlformats.org/drawingml/2006/main">
+              <a:graphicData uri="http://schemas.openxmlformats.org/drawingml/2006/picture">
+                <pic:pic xmlns:pic="http://schemas.openxmlformats.org/drawingml/2006/picture">
+                  <pic:nvPicPr>
+                    <pic:cNvPr id="1" name=""/>
+                    <pic:cNvPicPr/>
+                  </pic:nvPicPr>
+                  <pic:blipFill>
+                    <a:blip r:embed="rId7"/>
+                    <a:stretch>
+                      <a:fillRect/>
+                    </a:stretch>
+                  </pic:blipFill>
+                  <pic:spPr>
+                    <a:xfrm>
+                      <a:off x="0" y="0"/>
+                      <a:ext cx="5274310" cy="1891665"/>
+                    </a:xfrm>
+                    <a:prstGeom prst="rect">
+                      <a:avLst/>
+                    </a:prstGeom>
+                  </pic:spPr>
+                </pic:pic>
+              </a:graphicData>
+            </a:graphic>
+          </wp:inline>
+        </w:drawing>
+      </w:r>
+    </w:p>
+    <w:p>
+      <w:pPr>
+        <w:ind w:firstLine="420"/>
+        <w:rPr>
+          <w:rFonts w:ascii="Segoe UI" w:hAnsi="Segoe UI" w:cs="Segoe UI" w:hint="eastAsia"/>
+          <w:color w:val="000000"/>
+          <w:spacing w:val="5"/>
+          <w:sz w:val="27"/>
+          <w:szCs w:val="27"/>
+          <w:shd w:val="clear" w:color="auto" w:fill="FAFAFA"/>
+        </w:rPr>
+      </w:pPr>
+      <w:r>
+        <w:rPr>
+          <w:rFonts w:ascii="Segoe UI" w:hAnsi="Segoe UI" w:cs="Segoe UI" w:hint="eastAsia"/>
+          <w:color w:val="000000"/>
+          <w:spacing w:val="5"/>
+          <w:sz w:val="27"/>
+          <w:szCs w:val="27"/>
+          <w:shd w:val="clear" w:color="auto" w:fill="FAFAFA"/>
+        </w:rPr>
+        <w:t>（除了这一块增加无人机集数量后，对应的增加每一个无人机的</w:t>
+      </w:r>
+      <w:r>
+        <w:rPr>
+          <w:rFonts w:ascii="Segoe UI" w:hAnsi="Segoe UI" w:cs="Segoe UI" w:hint="eastAsia"/>
+          <w:color w:val="000000"/>
+          <w:spacing w:val="5"/>
+          <w:sz w:val="27"/>
+          <w:szCs w:val="27"/>
+          <w:shd w:val="clear" w:color="auto" w:fill="FAFAFA"/>
+        </w:rPr>
+        <w:lastRenderedPageBreak/>
+        <w:t>位置误差并做平均）</w:t>
+      </w:r>
+    </w:p>
+    <w:p>
+      <w:pPr>
         <w:rPr>
           <w:rFonts w:ascii="Segoe UI" w:hAnsi="Segoe UI" w:cs="Segoe UI"/>
           <w:color w:val="000000"/>
@@ -625,7 +714,6 @@
           <w:szCs w:val="27"/>
           <w:shd w:val="clear" w:color="auto" w:fill="FAFAFA"/>
         </w:rPr>
-        <w:lastRenderedPageBreak/>
         <w:t xml:space="preserve">test_trajectory.m: </w:t>
       </w:r>
       <w:r>
@@ -859,7 +947,7 @@
                     </pic:cNvPicPr>
                   </pic:nvPicPr>
                   <pic:blipFill>
-                    <a:blip r:embed="rId7">
+                    <a:blip r:embed="rId8">
                       <a:extLst>
                         <a:ext uri="{28A0092B-C50C-407E-A947-70E740481C1C}">
                           <a14:useLocalDpi xmlns:a14="http://schemas.microsoft.com/office/drawing/2010/main" val="0"/>
@@ -1098,7 +1186,19 @@
           <w:szCs w:val="27"/>
           <w:shd w:val="clear" w:color="auto" w:fill="FAFAFA"/>
         </w:rPr>
-        <w:t>等，然后根据观察距离误差和速度输入是否收敛以及收敛速度的快慢来判断更改参数值的好坏。如图</w:t>
+        <w:t>等，然后根据观察距离误</w:t>
+      </w:r>
+      <w:r>
+        <w:rPr>
+          <w:rFonts w:cs="Courier New" w:hint="eastAsia"/>
+          <w:color w:val="000000"/>
+          <w:spacing w:val="5"/>
+          <w:sz w:val="27"/>
+          <w:szCs w:val="27"/>
+          <w:shd w:val="clear" w:color="auto" w:fill="FAFAFA"/>
+        </w:rPr>
+        <w:lastRenderedPageBreak/>
+        <w:t>差和速度输入是否收敛以及收敛速度的快慢来判断更改参数值的好坏。如图</w:t>
       </w:r>
       <w:r>
         <w:rPr>
@@ -1154,7 +1254,6 @@
         <w:rPr>
           <w:noProof/>
         </w:rPr>
-        <w:lastRenderedPageBreak/>
         <w:drawing>
           <wp:inline distT="0" distB="0" distL="0" distR="0" wp14:anchorId="20FCA692" wp14:editId="20FCA693">
             <wp:extent cx="5269230" cy="2078355"/>
@@ -1173,7 +1272,7 @@
                     </pic:cNvPicPr>
                   </pic:nvPicPr>
                   <pic:blipFill>
-                    <a:blip r:embed="rId8">
+                    <a:blip r:embed="rId9">
                       <a:extLst>
                         <a:ext uri="{28A0092B-C50C-407E-A947-70E740481C1C}">
                           <a14:useLocalDpi xmlns:a14="http://schemas.microsoft.com/office/drawing/2010/main" val="0"/>
@@ -1582,7 +1681,7 @@
                     </pic:cNvPicPr>
                   </pic:nvPicPr>
                   <pic:blipFill>
-                    <a:blip r:embed="rId9">
+                    <a:blip r:embed="rId10">
                       <a:extLst>
                         <a:ext uri="{28A0092B-C50C-407E-A947-70E740481C1C}">
                           <a14:useLocalDpi xmlns:a14="http://schemas.microsoft.com/office/drawing/2010/main" val="0"/>
@@ -2849,7 +2948,7 @@
         </w:rPr>
         <w:t xml:space="preserve"> </w:t>
       </w:r>
-      <w:hyperlink r:id="rId10" w:history="1">
+      <w:hyperlink r:id="rId11" w:history="1">
         <w:r>
           <w:rPr>
             <w:rStyle w:val="a8"/>

</xml_diff>

<commit_message>
modify the project instruction.docx and JudgeStudentsPoint.m considering the path point num
</commit_message>
<xml_diff>
--- a/project instruction.docx
+++ b/project instruction.docx
@@ -137,7 +137,31 @@
           <w:szCs w:val="27"/>
           <w:shd w:val="clear" w:color="auto" w:fill="FAFAFA"/>
         </w:rPr>
-        <w:t>编队，并且得到四旋翼可以跟踪定义的轨迹。第二阶段，您需要实施控制器并且使四旋翼飞行器而准确地运行着。您的任务包括：</w:t>
+        <w:t>编队，并且</w:t>
+      </w:r>
+      <w:proofErr w:type="gramStart"/>
+      <w:r>
+        <w:rPr>
+          <w:rFonts w:cs="Segoe UI" w:hint="eastAsia"/>
+          <w:color w:val="000000"/>
+          <w:spacing w:val="5"/>
+          <w:sz w:val="27"/>
+          <w:szCs w:val="27"/>
+          <w:shd w:val="clear" w:color="auto" w:fill="FAFAFA"/>
+        </w:rPr>
+        <w:t>得到四</w:t>
+      </w:r>
+      <w:proofErr w:type="gramEnd"/>
+      <w:r>
+        <w:rPr>
+          <w:rFonts w:cs="Segoe UI" w:hint="eastAsia"/>
+          <w:color w:val="000000"/>
+          <w:spacing w:val="5"/>
+          <w:sz w:val="27"/>
+          <w:szCs w:val="27"/>
+          <w:shd w:val="clear" w:color="auto" w:fill="FAFAFA"/>
+        </w:rPr>
+        <w:t>旋翼可以跟踪定义的轨迹。第二阶段，您需要实施控制器并且使四旋翼飞行器而准确地运行着。您的任务包括：</w:t>
       </w:r>
     </w:p>
     <w:p>
@@ -325,6 +349,7 @@
           <w:shd w:val="clear" w:color="auto" w:fill="FAFAFA"/>
         </w:rPr>
       </w:pPr>
+      <w:proofErr w:type="spellStart"/>
       <w:r>
         <w:rPr>
           <w:rFonts w:ascii="Segoe UI" w:hAnsi="Segoe UI" w:cs="Segoe UI" w:hint="eastAsia"/>
@@ -336,6 +361,7 @@
         </w:rPr>
         <w:t>Readonly</w:t>
       </w:r>
+      <w:proofErr w:type="spellEnd"/>
       <w:r>
         <w:rPr>
           <w:rFonts w:cs="Segoe UI" w:hint="eastAsia"/>
@@ -360,16 +386,29 @@
           <w:shd w:val="clear" w:color="auto" w:fill="FAFAFA"/>
         </w:rPr>
       </w:pPr>
-      <w:r>
-        <w:rPr>
-          <w:rFonts w:ascii="Segoe UI" w:hAnsi="Segoe UI" w:cs="Segoe UI"/>
-          <w:color w:val="000000"/>
-          <w:spacing w:val="5"/>
-          <w:sz w:val="27"/>
-          <w:szCs w:val="27"/>
-          <w:shd w:val="clear" w:color="auto" w:fill="FAFAFA"/>
-        </w:rPr>
-        <w:t>quadModel_readonly.m: parameters of a 500g quadrotor</w:t>
+      <w:proofErr w:type="spellStart"/>
+      <w:r>
+        <w:rPr>
+          <w:rFonts w:ascii="Segoe UI" w:hAnsi="Segoe UI" w:cs="Segoe UI"/>
+          <w:color w:val="000000"/>
+          <w:spacing w:val="5"/>
+          <w:sz w:val="27"/>
+          <w:szCs w:val="27"/>
+          <w:shd w:val="clear" w:color="auto" w:fill="FAFAFA"/>
+        </w:rPr>
+        <w:t>quadModel_readonly.m</w:t>
+      </w:r>
+      <w:proofErr w:type="spellEnd"/>
+      <w:r>
+        <w:rPr>
+          <w:rFonts w:ascii="Segoe UI" w:hAnsi="Segoe UI" w:cs="Segoe UI"/>
+          <w:color w:val="000000"/>
+          <w:spacing w:val="5"/>
+          <w:sz w:val="27"/>
+          <w:szCs w:val="27"/>
+          <w:shd w:val="clear" w:color="auto" w:fill="FAFAFA"/>
+        </w:rPr>
+        <w:t>: parameters of a 500g quadrotor</w:t>
       </w:r>
     </w:p>
     <w:p>
@@ -384,16 +423,29 @@
           <w:shd w:val="clear" w:color="auto" w:fill="FAFAFA"/>
         </w:rPr>
       </w:pPr>
-      <w:r>
-        <w:rPr>
-          <w:rFonts w:ascii="Segoe UI" w:hAnsi="Segoe UI" w:cs="Segoe UI"/>
-          <w:color w:val="000000"/>
-          <w:spacing w:val="5"/>
-          <w:sz w:val="27"/>
-          <w:szCs w:val="27"/>
-          <w:shd w:val="clear" w:color="auto" w:fill="FAFAFA"/>
-        </w:rPr>
-        <w:t>quadEOM_readonly.m: dynamics model of quadrotor.</w:t>
+      <w:proofErr w:type="spellStart"/>
+      <w:r>
+        <w:rPr>
+          <w:rFonts w:ascii="Segoe UI" w:hAnsi="Segoe UI" w:cs="Segoe UI"/>
+          <w:color w:val="000000"/>
+          <w:spacing w:val="5"/>
+          <w:sz w:val="27"/>
+          <w:szCs w:val="27"/>
+          <w:shd w:val="clear" w:color="auto" w:fill="FAFAFA"/>
+        </w:rPr>
+        <w:t>quadEOM_readonly.m</w:t>
+      </w:r>
+      <w:proofErr w:type="spellEnd"/>
+      <w:r>
+        <w:rPr>
+          <w:rFonts w:ascii="Segoe UI" w:hAnsi="Segoe UI" w:cs="Segoe UI"/>
+          <w:color w:val="000000"/>
+          <w:spacing w:val="5"/>
+          <w:sz w:val="27"/>
+          <w:szCs w:val="27"/>
+          <w:shd w:val="clear" w:color="auto" w:fill="FAFAFA"/>
+        </w:rPr>
+        <w:t>: dynamics model of quadrotor.</w:t>
       </w:r>
     </w:p>
     <w:p>
@@ -408,16 +460,29 @@
           <w:shd w:val="clear" w:color="auto" w:fill="FAFAFA"/>
         </w:rPr>
       </w:pPr>
-      <w:r>
-        <w:rPr>
-          <w:rFonts w:ascii="Segoe UI" w:hAnsi="Segoe UI" w:cs="Segoe UI" w:hint="eastAsia"/>
-          <w:color w:val="000000"/>
-          <w:spacing w:val="5"/>
-          <w:sz w:val="27"/>
-          <w:szCs w:val="27"/>
-          <w:shd w:val="clear" w:color="auto" w:fill="FAFAFA"/>
-        </w:rPr>
-        <w:t>JudgeStudentsPoint.m: measure your effectiveness and score for you.</w:t>
+      <w:proofErr w:type="spellStart"/>
+      <w:r>
+        <w:rPr>
+          <w:rFonts w:ascii="Segoe UI" w:hAnsi="Segoe UI" w:cs="Segoe UI" w:hint="eastAsia"/>
+          <w:color w:val="000000"/>
+          <w:spacing w:val="5"/>
+          <w:sz w:val="27"/>
+          <w:szCs w:val="27"/>
+          <w:shd w:val="clear" w:color="auto" w:fill="FAFAFA"/>
+        </w:rPr>
+        <w:t>JudgeStudentsPoint.m</w:t>
+      </w:r>
+      <w:proofErr w:type="spellEnd"/>
+      <w:r>
+        <w:rPr>
+          <w:rFonts w:ascii="Segoe UI" w:hAnsi="Segoe UI" w:cs="Segoe UI" w:hint="eastAsia"/>
+          <w:color w:val="000000"/>
+          <w:spacing w:val="5"/>
+          <w:sz w:val="27"/>
+          <w:szCs w:val="27"/>
+          <w:shd w:val="clear" w:color="auto" w:fill="FAFAFA"/>
+        </w:rPr>
+        <w:t>: measure your effectiveness and score for you.</w:t>
       </w:r>
     </w:p>
     <w:p>
@@ -477,24 +542,48 @@
       <w:pPr>
         <w:ind w:firstLine="420"/>
         <w:rPr>
-          <w:rFonts w:ascii="Segoe UI" w:hAnsi="Segoe UI" w:cs="Segoe UI" w:hint="eastAsia"/>
-          <w:color w:val="000000"/>
-          <w:spacing w:val="5"/>
-          <w:sz w:val="27"/>
-          <w:szCs w:val="27"/>
-          <w:shd w:val="clear" w:color="auto" w:fill="FAFAFA"/>
-        </w:rPr>
-      </w:pPr>
-      <w:r>
-        <w:rPr>
-          <w:rFonts w:ascii="Segoe UI" w:hAnsi="Segoe UI" w:cs="Segoe UI" w:hint="eastAsia"/>
-          <w:color w:val="000000"/>
-          <w:spacing w:val="5"/>
-          <w:sz w:val="27"/>
-          <w:szCs w:val="27"/>
-          <w:shd w:val="clear" w:color="auto" w:fill="FAFAFA"/>
-        </w:rPr>
-        <w:t>（除了这一块增加无人机集数量后，对应的增加每一个无人机的</w:t>
+          <w:rFonts w:ascii="Segoe UI" w:hAnsi="Segoe UI" w:cs="Segoe UI"/>
+          <w:color w:val="000000"/>
+          <w:spacing w:val="5"/>
+          <w:sz w:val="27"/>
+          <w:szCs w:val="27"/>
+          <w:shd w:val="clear" w:color="auto" w:fill="FAFAFA"/>
+        </w:rPr>
+      </w:pPr>
+      <w:r>
+        <w:rPr>
+          <w:rFonts w:ascii="Segoe UI" w:hAnsi="Segoe UI" w:cs="Segoe UI" w:hint="eastAsia"/>
+          <w:color w:val="000000"/>
+          <w:spacing w:val="5"/>
+          <w:sz w:val="27"/>
+          <w:szCs w:val="27"/>
+          <w:shd w:val="clear" w:color="auto" w:fill="FAFAFA"/>
+        </w:rPr>
+        <w:t>（除了这一块增加无人机</w:t>
+      </w:r>
+      <w:proofErr w:type="gramStart"/>
+      <w:r>
+        <w:rPr>
+          <w:rFonts w:ascii="Segoe UI" w:hAnsi="Segoe UI" w:cs="Segoe UI" w:hint="eastAsia"/>
+          <w:color w:val="000000"/>
+          <w:spacing w:val="5"/>
+          <w:sz w:val="27"/>
+          <w:szCs w:val="27"/>
+          <w:shd w:val="clear" w:color="auto" w:fill="FAFAFA"/>
+        </w:rPr>
+        <w:t>集数量</w:t>
+      </w:r>
+      <w:proofErr w:type="gramEnd"/>
+      <w:r>
+        <w:rPr>
+          <w:rFonts w:ascii="Segoe UI" w:hAnsi="Segoe UI" w:cs="Segoe UI" w:hint="eastAsia"/>
+          <w:color w:val="000000"/>
+          <w:spacing w:val="5"/>
+          <w:sz w:val="27"/>
+          <w:szCs w:val="27"/>
+          <w:shd w:val="clear" w:color="auto" w:fill="FAFAFA"/>
+        </w:rPr>
+        <w:t>后，对应的增加每一个无人机的</w:t>
       </w:r>
       <w:r>
         <w:rPr>
@@ -705,27 +794,64 @@
           <w:shd w:val="clear" w:color="auto" w:fill="FAFAFA"/>
         </w:rPr>
       </w:pPr>
-      <w:r>
-        <w:rPr>
-          <w:rFonts w:ascii="Segoe UI" w:hAnsi="Segoe UI" w:cs="Segoe UI" w:hint="eastAsia"/>
-          <w:color w:val="000000"/>
-          <w:spacing w:val="5"/>
-          <w:sz w:val="27"/>
-          <w:szCs w:val="27"/>
-          <w:shd w:val="clear" w:color="auto" w:fill="FAFAFA"/>
-        </w:rPr>
-        <w:t xml:space="preserve">test_trajectory.m: </w:t>
-      </w:r>
-      <w:r>
-        <w:rPr>
-          <w:rFonts w:cs="Segoe UI" w:hint="eastAsia"/>
-          <w:color w:val="000000"/>
-          <w:spacing w:val="5"/>
-          <w:sz w:val="27"/>
-          <w:szCs w:val="27"/>
-          <w:shd w:val="clear" w:color="auto" w:fill="FAFAFA"/>
-        </w:rPr>
-        <w:t>主函数入口。运行该文件可得到四旋翼编队飞行效果。</w:t>
+      <w:proofErr w:type="spellStart"/>
+      <w:r>
+        <w:rPr>
+          <w:rFonts w:ascii="Segoe UI" w:hAnsi="Segoe UI" w:cs="Segoe UI" w:hint="eastAsia"/>
+          <w:color w:val="000000"/>
+          <w:spacing w:val="5"/>
+          <w:sz w:val="27"/>
+          <w:szCs w:val="27"/>
+          <w:shd w:val="clear" w:color="auto" w:fill="FAFAFA"/>
+        </w:rPr>
+        <w:t>test_trajectory.m</w:t>
+      </w:r>
+      <w:proofErr w:type="spellEnd"/>
+      <w:r>
+        <w:rPr>
+          <w:rFonts w:ascii="Segoe UI" w:hAnsi="Segoe UI" w:cs="Segoe UI" w:hint="eastAsia"/>
+          <w:color w:val="000000"/>
+          <w:spacing w:val="5"/>
+          <w:sz w:val="27"/>
+          <w:szCs w:val="27"/>
+          <w:shd w:val="clear" w:color="auto" w:fill="FAFAFA"/>
+        </w:rPr>
+        <w:t xml:space="preserve">: </w:t>
+      </w:r>
+      <w:r>
+        <w:rPr>
+          <w:rFonts w:cs="Segoe UI" w:hint="eastAsia"/>
+          <w:color w:val="000000"/>
+          <w:spacing w:val="5"/>
+          <w:sz w:val="27"/>
+          <w:szCs w:val="27"/>
+          <w:shd w:val="clear" w:color="auto" w:fill="FAFAFA"/>
+        </w:rPr>
+        <w:t>主函数入口。运行该文件可</w:t>
+      </w:r>
+      <w:proofErr w:type="gramStart"/>
+      <w:r>
+        <w:rPr>
+          <w:rFonts w:cs="Segoe UI" w:hint="eastAsia"/>
+          <w:color w:val="000000"/>
+          <w:spacing w:val="5"/>
+          <w:sz w:val="27"/>
+          <w:szCs w:val="27"/>
+          <w:shd w:val="clear" w:color="auto" w:fill="FAFAFA"/>
+        </w:rPr>
+        <w:t>得到四</w:t>
+      </w:r>
+      <w:proofErr w:type="gramEnd"/>
+      <w:r>
+        <w:rPr>
+          <w:rFonts w:cs="Segoe UI" w:hint="eastAsia"/>
+          <w:color w:val="000000"/>
+          <w:spacing w:val="5"/>
+          <w:sz w:val="27"/>
+          <w:szCs w:val="27"/>
+          <w:shd w:val="clear" w:color="auto" w:fill="FAFAFA"/>
+        </w:rPr>
+        <w:t>旋翼编队飞行效果。</w:t>
       </w:r>
     </w:p>
     <w:p>
@@ -873,7 +999,19 @@
           <w:szCs w:val="27"/>
           <w:shd w:val="clear" w:color="auto" w:fill="FAFAFA"/>
         </w:rPr>
-        <w:t>SI_DFM_2D_SYSU/SI_dynamic_fomation_manv_fig_plot.</w:t>
+        <w:t>SI_DFM_2D_SYSU/</w:t>
+      </w:r>
+      <w:proofErr w:type="spellStart"/>
+      <w:r>
+        <w:rPr>
+          <w:rFonts w:ascii="等线 Light" w:hAnsi="等线 Light" w:cs="Courier New" w:hint="eastAsia"/>
+          <w:color w:val="000000"/>
+          <w:spacing w:val="5"/>
+          <w:sz w:val="27"/>
+          <w:szCs w:val="27"/>
+          <w:shd w:val="clear" w:color="auto" w:fill="FAFAFA"/>
+        </w:rPr>
+        <w:t>SI_dynamic_fomation_manv_fig_plot.</w:t>
       </w:r>
       <w:r>
         <w:rPr>
@@ -886,6 +1024,7 @@
         </w:rPr>
         <w:t>m</w:t>
       </w:r>
+      <w:proofErr w:type="spellEnd"/>
       <w:r>
         <w:rPr>
           <w:rFonts w:cs="Segoe UI" w:hint="eastAsia"/>
@@ -1111,6 +1250,7 @@
         </w:rPr>
         <w:t>/</w:t>
       </w:r>
+      <w:proofErr w:type="spellStart"/>
       <w:r>
         <w:rPr>
           <w:rFonts w:ascii="等线 Light" w:hAnsi="等线 Light" w:cs="Courier New" w:hint="eastAsia"/>
@@ -1133,6 +1273,7 @@
         </w:rPr>
         <w:t>main.m</w:t>
       </w:r>
+      <w:proofErr w:type="spellEnd"/>
       <w:r>
         <w:rPr>
           <w:rFonts w:cs="Courier New" w:hint="eastAsia"/>
@@ -1166,6 +1307,7 @@
         </w:rPr>
         <w:t>，控制增益</w:t>
       </w:r>
+      <w:proofErr w:type="spellStart"/>
       <w:r>
         <w:rPr>
           <w:rFonts w:ascii="等线 Light" w:eastAsia="等线 Light" w:hAnsi="等线 Light" w:cs="Courier New" w:hint="eastAsia"/>
@@ -1177,6 +1319,7 @@
         </w:rPr>
         <w:t>kv</w:t>
       </w:r>
+      <w:proofErr w:type="spellEnd"/>
       <w:r>
         <w:rPr>
           <w:rFonts w:cs="Courier New" w:hint="eastAsia"/>
@@ -1424,7 +1567,31 @@
           <w:szCs w:val="27"/>
           <w:shd w:val="clear" w:color="auto" w:fill="FAFAFA"/>
         </w:rPr>
-        <w:t>图形可视化。我们会根据其设计的美观程度给出基础分，该评分占比总分的百分之二十，由多名助教综合评分并取平均得到。</w:t>
+        <w:t>图形可视化。我们会根据其设计的美观程度给出基础分，该</w:t>
+      </w:r>
+      <w:proofErr w:type="gramStart"/>
+      <w:r>
+        <w:rPr>
+          <w:rFonts w:cs="Segoe UI" w:hint="eastAsia"/>
+          <w:color w:val="000000"/>
+          <w:spacing w:val="5"/>
+          <w:sz w:val="27"/>
+          <w:szCs w:val="27"/>
+          <w:shd w:val="clear" w:color="auto" w:fill="FAFAFA"/>
+        </w:rPr>
+        <w:t>评分占</w:t>
+      </w:r>
+      <w:proofErr w:type="gramEnd"/>
+      <w:r>
+        <w:rPr>
+          <w:rFonts w:cs="Segoe UI" w:hint="eastAsia"/>
+          <w:color w:val="000000"/>
+          <w:spacing w:val="5"/>
+          <w:sz w:val="27"/>
+          <w:szCs w:val="27"/>
+          <w:shd w:val="clear" w:color="auto" w:fill="FAFAFA"/>
+        </w:rPr>
+        <w:t>比总分的百分之二十，由多名助教综合评分并取平均得到。</w:t>
       </w:r>
     </w:p>
     <w:p>
@@ -1498,6 +1665,7 @@
         </w:rPr>
         <w:t>运行</w:t>
       </w:r>
+      <w:proofErr w:type="spellStart"/>
       <w:r>
         <w:rPr>
           <w:rFonts w:ascii="Segoe UI" w:hAnsi="Segoe UI" w:cs="Segoe UI" w:hint="eastAsia"/>
@@ -1509,16 +1677,41 @@
         </w:rPr>
         <w:t>test_trajectory.m</w:t>
       </w:r>
-      <w:r>
-        <w:rPr>
-          <w:rFonts w:cs="Segoe UI" w:hint="eastAsia"/>
-          <w:color w:val="000000"/>
-          <w:spacing w:val="5"/>
-          <w:sz w:val="27"/>
-          <w:szCs w:val="27"/>
-          <w:shd w:val="clear" w:color="auto" w:fill="FAFAFA"/>
-        </w:rPr>
-        <w:t>文件，您可以得到四旋翼编队变换</w:t>
+      <w:proofErr w:type="spellEnd"/>
+      <w:r>
+        <w:rPr>
+          <w:rFonts w:cs="Segoe UI" w:hint="eastAsia"/>
+          <w:color w:val="000000"/>
+          <w:spacing w:val="5"/>
+          <w:sz w:val="27"/>
+          <w:szCs w:val="27"/>
+          <w:shd w:val="clear" w:color="auto" w:fill="FAFAFA"/>
+        </w:rPr>
+        <w:t>文件，您可以</w:t>
+      </w:r>
+      <w:proofErr w:type="gramStart"/>
+      <w:r>
+        <w:rPr>
+          <w:rFonts w:cs="Segoe UI" w:hint="eastAsia"/>
+          <w:color w:val="000000"/>
+          <w:spacing w:val="5"/>
+          <w:sz w:val="27"/>
+          <w:szCs w:val="27"/>
+          <w:shd w:val="clear" w:color="auto" w:fill="FAFAFA"/>
+        </w:rPr>
+        <w:t>得到四</w:t>
+      </w:r>
+      <w:proofErr w:type="gramEnd"/>
+      <w:r>
+        <w:rPr>
+          <w:rFonts w:cs="Segoe UI" w:hint="eastAsia"/>
+          <w:color w:val="000000"/>
+          <w:spacing w:val="5"/>
+          <w:sz w:val="27"/>
+          <w:szCs w:val="27"/>
+          <w:shd w:val="clear" w:color="auto" w:fill="FAFAFA"/>
+        </w:rPr>
+        <w:t>旋翼编队变换</w:t>
       </w:r>
       <w:r>
         <w:rPr>
@@ -1608,6 +1801,7 @@
         </w:rPr>
         <w:t>角，</w:t>
       </w:r>
+      <w:proofErr w:type="spellStart"/>
       <w:r>
         <w:rPr>
           <w:rFonts w:ascii="Segoe UI" w:hAnsi="Segoe UI" w:cs="Segoe UI" w:hint="eastAsia"/>
@@ -1619,6 +1813,7 @@
         </w:rPr>
         <w:t>x,y,z</w:t>
       </w:r>
+      <w:proofErr w:type="spellEnd"/>
       <w:r>
         <w:rPr>
           <w:rFonts w:cs="Segoe UI" w:hint="eastAsia"/>
@@ -1630,6 +1825,7 @@
         </w:rPr>
         <w:t>轴位置以及</w:t>
       </w:r>
+      <w:proofErr w:type="spellStart"/>
       <w:r>
         <w:rPr>
           <w:rFonts w:ascii="Segoe UI" w:hAnsi="Segoe UI" w:cs="Segoe UI" w:hint="eastAsia"/>
@@ -1641,16 +1837,30 @@
         </w:rPr>
         <w:t>x,y,x</w:t>
       </w:r>
-      <w:r>
-        <w:rPr>
-          <w:rFonts w:cs="Segoe UI" w:hint="eastAsia"/>
-          <w:color w:val="000000"/>
-          <w:spacing w:val="5"/>
-          <w:sz w:val="27"/>
-          <w:szCs w:val="27"/>
-          <w:shd w:val="clear" w:color="auto" w:fill="FAFAFA"/>
-        </w:rPr>
-        <w:t>轴速度的期望值和实际飞行值（蓝色为期望值，红色为实际值）。</w:t>
+      <w:proofErr w:type="spellEnd"/>
+      <w:proofErr w:type="gramStart"/>
+      <w:r>
+        <w:rPr>
+          <w:rFonts w:cs="Segoe UI" w:hint="eastAsia"/>
+          <w:color w:val="000000"/>
+          <w:spacing w:val="5"/>
+          <w:sz w:val="27"/>
+          <w:szCs w:val="27"/>
+          <w:shd w:val="clear" w:color="auto" w:fill="FAFAFA"/>
+        </w:rPr>
+        <w:t>轴速度</w:t>
+      </w:r>
+      <w:proofErr w:type="gramEnd"/>
+      <w:r>
+        <w:rPr>
+          <w:rFonts w:cs="Segoe UI" w:hint="eastAsia"/>
+          <w:color w:val="000000"/>
+          <w:spacing w:val="5"/>
+          <w:sz w:val="27"/>
+          <w:szCs w:val="27"/>
+          <w:shd w:val="clear" w:color="auto" w:fill="FAFAFA"/>
+        </w:rPr>
+        <w:t>的期望值和实际飞行值（蓝色为期望值，红色为实际值）。</w:t>
       </w:r>
     </w:p>
     <w:p>
@@ -1763,6 +1973,7 @@
         </w:rPr>
         <w:t>绿色为期望飞行效果，蓝色为实际飞行效果;</w:t>
       </w:r>
+      <w:proofErr w:type="gramStart"/>
       <w:r>
         <w:rPr>
           <w:rFonts w:ascii="黑体" w:hAnsi="黑体" w:hint="eastAsia"/>
@@ -1773,7 +1984,14 @@
         <w:rPr>
           <w:rFonts w:ascii="黑体" w:hAnsi="黑体" w:hint="eastAsia"/>
         </w:rPr>
-        <w:t>蓝色为期望飞行数据，红色为实际飞行数据）</w:t>
+        <w:t>蓝色</w:t>
+      </w:r>
+      <w:proofErr w:type="gramEnd"/>
+      <w:r>
+        <w:rPr>
+          <w:rFonts w:ascii="黑体" w:hAnsi="黑体" w:hint="eastAsia"/>
+        </w:rPr>
+        <w:t>为期望飞行数据，红色为实际飞行数据）</w:t>
       </w:r>
     </w:p>
     <w:p>
@@ -1859,16 +2077,29 @@
         </w:rPr>
         <w:t>参数值如期望状态值</w:t>
       </w:r>
-      <w:r>
-        <w:rPr>
-          <w:rFonts w:ascii="Segoe UI" w:hAnsi="Segoe UI" w:cs="Segoe UI" w:hint="eastAsia"/>
-          <w:color w:val="000000"/>
-          <w:spacing w:val="5"/>
-          <w:sz w:val="27"/>
-          <w:szCs w:val="27"/>
-          <w:shd w:val="clear" w:color="auto" w:fill="FAFAFA"/>
-        </w:rPr>
-        <w:t xml:space="preserve">s_des, </w:t>
+      <w:proofErr w:type="spellStart"/>
+      <w:r>
+        <w:rPr>
+          <w:rFonts w:ascii="Segoe UI" w:hAnsi="Segoe UI" w:cs="Segoe UI" w:hint="eastAsia"/>
+          <w:color w:val="000000"/>
+          <w:spacing w:val="5"/>
+          <w:sz w:val="27"/>
+          <w:szCs w:val="27"/>
+          <w:shd w:val="clear" w:color="auto" w:fill="FAFAFA"/>
+        </w:rPr>
+        <w:t>s_des</w:t>
+      </w:r>
+      <w:proofErr w:type="spellEnd"/>
+      <w:r>
+        <w:rPr>
+          <w:rFonts w:ascii="Segoe UI" w:hAnsi="Segoe UI" w:cs="Segoe UI" w:hint="eastAsia"/>
+          <w:color w:val="000000"/>
+          <w:spacing w:val="5"/>
+          <w:sz w:val="27"/>
+          <w:szCs w:val="27"/>
+          <w:shd w:val="clear" w:color="auto" w:fill="FAFAFA"/>
+        </w:rPr>
+        <w:t xml:space="preserve">, </w:t>
       </w:r>
       <w:r>
         <w:rPr>
@@ -2033,7 +2264,55 @@
           <w:szCs w:val="27"/>
           <w:shd w:val="clear" w:color="auto" w:fill="FAFAFA"/>
         </w:rPr>
-        <w:t>轴的速度。该评分占比总分的百分之八十。（按评价结果排序，运行时间</w:t>
+        <w:t>轴的速度。该</w:t>
+      </w:r>
+      <w:proofErr w:type="gramStart"/>
+      <w:r>
+        <w:rPr>
+          <w:rFonts w:cs="Segoe UI" w:hint="eastAsia"/>
+          <w:color w:val="000000"/>
+          <w:spacing w:val="5"/>
+          <w:sz w:val="27"/>
+          <w:szCs w:val="27"/>
+          <w:shd w:val="clear" w:color="auto" w:fill="FAFAFA"/>
+        </w:rPr>
+        <w:t>评分占</w:t>
+      </w:r>
+      <w:proofErr w:type="gramEnd"/>
+      <w:r>
+        <w:rPr>
+          <w:rFonts w:cs="Segoe UI" w:hint="eastAsia"/>
+          <w:color w:val="000000"/>
+          <w:spacing w:val="5"/>
+          <w:sz w:val="27"/>
+          <w:szCs w:val="27"/>
+          <w:shd w:val="clear" w:color="auto" w:fill="FAFAFA"/>
+        </w:rPr>
+        <w:t>比总分的百分之八十。（</w:t>
+      </w:r>
+      <w:proofErr w:type="gramStart"/>
+      <w:r>
+        <w:rPr>
+          <w:rFonts w:cs="Segoe UI" w:hint="eastAsia"/>
+          <w:color w:val="000000"/>
+          <w:spacing w:val="5"/>
+          <w:sz w:val="27"/>
+          <w:szCs w:val="27"/>
+          <w:shd w:val="clear" w:color="auto" w:fill="FAFAFA"/>
+        </w:rPr>
+        <w:t>按评价</w:t>
+      </w:r>
+      <w:proofErr w:type="gramEnd"/>
+      <w:r>
+        <w:rPr>
+          <w:rFonts w:cs="Segoe UI" w:hint="eastAsia"/>
+          <w:color w:val="000000"/>
+          <w:spacing w:val="5"/>
+          <w:sz w:val="27"/>
+          <w:szCs w:val="27"/>
+          <w:shd w:val="clear" w:color="auto" w:fill="FAFAFA"/>
+        </w:rPr>
+        <w:t>结果排序，运行时间</w:t>
       </w:r>
       <w:r>
         <w:rPr>
@@ -2299,6 +2578,7 @@
         </w:rPr>
         <w:t>“</w:t>
       </w:r>
+      <w:proofErr w:type="spellStart"/>
       <w:r>
         <w:rPr>
           <w:rFonts w:ascii="Segoe UI" w:hAnsi="Segoe UI" w:cs="Segoe UI" w:hint="eastAsia"/>
@@ -2310,6 +2590,7 @@
         </w:rPr>
         <w:t>formationUAV</w:t>
       </w:r>
+      <w:proofErr w:type="spellEnd"/>
       <w:r>
         <w:rPr>
           <w:rFonts w:ascii="Segoe UI" w:hAnsi="Segoe UI" w:cs="Segoe UI"/>
@@ -2714,6 +2995,7 @@
         </w:rPr>
         <w:t>，</w:t>
       </w:r>
+      <w:proofErr w:type="gramStart"/>
       <w:r>
         <w:rPr>
           <w:rFonts w:cs="Segoe UI"/>
@@ -2736,6 +3018,7 @@
         </w:rPr>
         <w:t>您</w:t>
       </w:r>
+      <w:proofErr w:type="gramEnd"/>
       <w:r>
         <w:rPr>
           <w:rFonts w:cs="Segoe UI"/>
@@ -2820,6 +3103,7 @@
         </w:rPr>
         <w:t>运行</w:t>
       </w:r>
+      <w:proofErr w:type="spellStart"/>
       <w:r>
         <w:rPr>
           <w:rFonts w:ascii="Segoe UI" w:hAnsi="Segoe UI" w:cs="Segoe UI" w:hint="eastAsia"/>
@@ -2831,6 +3115,7 @@
         </w:rPr>
         <w:t>readonly</w:t>
       </w:r>
+      <w:proofErr w:type="spellEnd"/>
       <w:r>
         <w:rPr>
           <w:rFonts w:cs="Segoe UI" w:hint="eastAsia"/>
@@ -2842,6 +3127,7 @@
         </w:rPr>
         <w:t>文件夹</w:t>
       </w:r>
+      <w:proofErr w:type="spellStart"/>
       <w:r>
         <w:rPr>
           <w:rFonts w:ascii="Segoe UI" w:hAnsi="Segoe UI" w:cs="Segoe UI" w:hint="eastAsia"/>
@@ -2853,6 +3139,7 @@
         </w:rPr>
         <w:t>JudgeStudentsPoint.m</w:t>
       </w:r>
+      <w:proofErr w:type="spellEnd"/>
       <w:r>
         <w:rPr>
           <w:rFonts w:cs="Segoe UI" w:hint="eastAsia"/>
@@ -3149,6 +3436,7 @@
         </w:rPr>
         <w:t>页，第一页首先展示代码运行效果图用于评价美观分，其次为</w:t>
       </w:r>
+      <w:proofErr w:type="spellStart"/>
       <w:r>
         <w:rPr>
           <w:rFonts w:ascii="Segoe UI" w:hAnsi="Segoe UI" w:cs="Segoe UI" w:hint="eastAsia"/>
@@ -3160,6 +3448,7 @@
         </w:rPr>
         <w:t>JudgeStudentsPoint.m</w:t>
       </w:r>
+      <w:proofErr w:type="spellEnd"/>
       <w:r>
         <w:rPr>
           <w:rFonts w:cs="Segoe UI" w:hint="eastAsia"/>
@@ -3492,7 +3781,7 @@
         <w:pStyle w:val="1"/>
         <w:ind w:firstLine="560"/>
         <w:rPr>
-          <w:rFonts w:ascii="Segoe UI" w:hAnsi="Segoe UI" w:cs="Segoe UI"/>
+          <w:rFonts w:cs="Segoe UI"/>
           <w:color w:val="000000"/>
           <w:spacing w:val="5"/>
           <w:sz w:val="27"/>
@@ -3565,6 +3854,77 @@
           <w:shd w:val="clear" w:color="auto" w:fill="FAFAFA"/>
         </w:rPr>
         <w:t>中的第一章与第二章。</w:t>
+      </w:r>
+    </w:p>
+    <w:p>
+      <w:pPr>
+        <w:pStyle w:val="1"/>
+        <w:ind w:firstLine="560"/>
+        <w:rPr>
+          <w:rFonts w:cs="Segoe UI" w:hint="eastAsia"/>
+          <w:color w:val="000000"/>
+          <w:spacing w:val="5"/>
+          <w:sz w:val="27"/>
+          <w:szCs w:val="27"/>
+          <w:shd w:val="clear" w:color="auto" w:fill="FAFAFA"/>
+        </w:rPr>
+      </w:pPr>
+      <w:r>
+        <w:rPr>
+          <w:rFonts w:cs="Segoe UI" w:hint="eastAsia"/>
+          <w:color w:val="000000"/>
+          <w:spacing w:val="5"/>
+          <w:sz w:val="27"/>
+          <w:szCs w:val="27"/>
+          <w:shd w:val="clear" w:color="auto" w:fill="FAFAFA"/>
+        </w:rPr>
+        <w:t>（</w:t>
+      </w:r>
+      <w:r>
+        <w:rPr>
+          <w:rFonts w:cs="Segoe UI"/>
+          <w:color w:val="000000"/>
+          <w:spacing w:val="5"/>
+          <w:sz w:val="27"/>
+          <w:szCs w:val="27"/>
+          <w:shd w:val="clear" w:color="auto" w:fill="FAFAFA"/>
+        </w:rPr>
+        <w:t>3</w:t>
+      </w:r>
+      <w:r>
+        <w:rPr>
+          <w:rFonts w:cs="Segoe UI" w:hint="eastAsia"/>
+          <w:color w:val="000000"/>
+          <w:spacing w:val="5"/>
+          <w:sz w:val="27"/>
+          <w:szCs w:val="27"/>
+          <w:shd w:val="clear" w:color="auto" w:fill="FAFAFA"/>
+        </w:rPr>
+        <w:t>）时间可以设的更小，让SYSU四个字母之间的距离减小，从而降低</w:t>
+      </w:r>
+      <w:proofErr w:type="spellStart"/>
+      <w:r>
+        <w:rPr>
+          <w:rFonts w:cs="Segoe UI"/>
+          <w:color w:val="000000"/>
+          <w:spacing w:val="5"/>
+          <w:sz w:val="27"/>
+          <w:szCs w:val="27"/>
+          <w:shd w:val="clear" w:color="auto" w:fill="FAFAFA"/>
+        </w:rPr>
+        <w:t>JudgeStudentsPoint</w:t>
+      </w:r>
+      <w:proofErr w:type="spellEnd"/>
+      <w:r>
+        <w:rPr>
+          <w:rFonts w:cs="Segoe UI" w:hint="eastAsia"/>
+          <w:color w:val="000000"/>
+          <w:spacing w:val="5"/>
+          <w:sz w:val="27"/>
+          <w:szCs w:val="27"/>
+          <w:shd w:val="clear" w:color="auto" w:fill="FAFAFA"/>
+        </w:rPr>
+        <w:t>的结果，但是四个字母不能重叠，出现重叠变扣除美观分。</w:t>
       </w:r>
     </w:p>
     <w:p/>

</xml_diff>